<commit_message>
GetPlayerCoins prends les jetons du joueur dans la BD, le bouton validé permet d'afficher les jetons récuperé par GetPlayerCoins et création de BackPlayerCoins pour permettre le retour des jetons du joueur dans la BD
</commit_message>
<xml_diff>
--- a/MLD & cartes/MLD Splendor.docx
+++ b/MLD & cartes/MLD Splendor.docx
@@ -19,11 +19,24 @@
     <w:p/>
     <w:p>
       <w:bookmarkStart w:id="0" w:name="_GoBack"/>
+      <w:bookmarkEnd w:id="0"/>
       <w:r>
+        <w:rPr>
+          <w:noProof/>
+          <w:lang w:eastAsia="fr-CH"/>
+        </w:rPr>
         <w:drawing>
-          <wp:inline distT="0" distB="0" distL="0" distR="0" wp14:anchorId="01F267C1" wp14:editId="716C4FE8">
+          <wp:anchor distT="0" distB="0" distL="114300" distR="114300" simplePos="0" relativeHeight="251658240" behindDoc="0" locked="0" layoutInCell="1" allowOverlap="1">
+            <wp:simplePos x="895350" y="1619250"/>
+            <wp:positionH relativeFrom="margin">
+              <wp:align>center</wp:align>
+            </wp:positionH>
+            <wp:positionV relativeFrom="margin">
+              <wp:align>center</wp:align>
+            </wp:positionV>
             <wp:extent cx="6593205" cy="4484135"/>
             <wp:effectExtent l="0" t="0" r="0" b="0"/>
+            <wp:wrapSquare wrapText="bothSides"/>
             <wp:docPr id="1" name="Image 1"/>
             <wp:cNvGraphicFramePr>
               <a:graphicFrameLocks xmlns:a="http://schemas.openxmlformats.org/drawingml/2006/main" noChangeAspect="1"/>
@@ -36,7 +49,13 @@
                     <pic:cNvPicPr/>
                   </pic:nvPicPr>
                   <pic:blipFill>
-                    <a:blip r:embed="rId4"/>
+                    <a:blip r:embed="rId4">
+                      <a:extLst>
+                        <a:ext uri="{28A0092B-C50C-407E-A947-70E740481C1C}">
+                          <a14:useLocalDpi xmlns:a14="http://schemas.microsoft.com/office/drawing/2010/main" val="0"/>
+                        </a:ext>
+                      </a:extLst>
+                    </a:blip>
                     <a:stretch>
                       <a:fillRect/>
                     </a:stretch>
@@ -44,7 +63,7 @@
                   <pic:spPr>
                     <a:xfrm>
                       <a:off x="0" y="0"/>
-                      <a:ext cx="6611608" cy="4496651"/>
+                      <a:ext cx="6593205" cy="4484135"/>
                     </a:xfrm>
                     <a:prstGeom prst="rect">
                       <a:avLst/>
@@ -53,10 +72,9 @@
                 </pic:pic>
               </a:graphicData>
             </a:graphic>
-          </wp:inline>
+          </wp:anchor>
         </w:drawing>
       </w:r>
-      <w:bookmarkEnd w:id="0"/>
     </w:p>
     <w:sectPr>
       <w:pgSz w:w="11906" w:h="16838"/>

</xml_diff>

<commit_message>
résoultion des conflits 2
</commit_message>
<xml_diff>
--- a/MLD & cartes/MLD Splendor.docx
+++ b/MLD & cartes/MLD Splendor.docx
@@ -19,24 +19,11 @@
     <w:p/>
     <w:p>
       <w:bookmarkStart w:id="0" w:name="_GoBack"/>
-      <w:bookmarkEnd w:id="0"/>
       <w:r>
-        <w:rPr>
-          <w:noProof/>
-          <w:lang w:eastAsia="fr-CH"/>
-        </w:rPr>
         <w:drawing>
-          <wp:anchor distT="0" distB="0" distL="114300" distR="114300" simplePos="0" relativeHeight="251658240" behindDoc="0" locked="0" layoutInCell="1" allowOverlap="1">
-            <wp:simplePos x="895350" y="1619250"/>
-            <wp:positionH relativeFrom="margin">
-              <wp:align>center</wp:align>
-            </wp:positionH>
-            <wp:positionV relativeFrom="margin">
-              <wp:align>center</wp:align>
-            </wp:positionV>
+          <wp:inline distT="0" distB="0" distL="0" distR="0" wp14:anchorId="01F267C1" wp14:editId="716C4FE8">
             <wp:extent cx="6593205" cy="4484135"/>
             <wp:effectExtent l="0" t="0" r="0" b="0"/>
-            <wp:wrapSquare wrapText="bothSides"/>
             <wp:docPr id="1" name="Image 1"/>
             <wp:cNvGraphicFramePr>
               <a:graphicFrameLocks xmlns:a="http://schemas.openxmlformats.org/drawingml/2006/main" noChangeAspect="1"/>
@@ -49,13 +36,7 @@
                     <pic:cNvPicPr/>
                   </pic:nvPicPr>
                   <pic:blipFill>
-                    <a:blip r:embed="rId4">
-                      <a:extLst>
-                        <a:ext uri="{28A0092B-C50C-407E-A947-70E740481C1C}">
-                          <a14:useLocalDpi xmlns:a14="http://schemas.microsoft.com/office/drawing/2010/main" val="0"/>
-                        </a:ext>
-                      </a:extLst>
-                    </a:blip>
+                    <a:blip r:embed="rId4"/>
                     <a:stretch>
                       <a:fillRect/>
                     </a:stretch>
@@ -63,7 +44,7 @@
                   <pic:spPr>
                     <a:xfrm>
                       <a:off x="0" y="0"/>
-                      <a:ext cx="6593205" cy="4484135"/>
+                      <a:ext cx="6611608" cy="4496651"/>
                     </a:xfrm>
                     <a:prstGeom prst="rect">
                       <a:avLst/>
@@ -72,9 +53,10 @@
                 </pic:pic>
               </a:graphicData>
             </a:graphic>
-          </wp:anchor>
+          </wp:inline>
         </w:drawing>
       </w:r>
+      <w:bookmarkEnd w:id="0"/>
     </w:p>
     <w:sectPr>
       <w:pgSz w:w="11906" w:h="16838"/>

</xml_diff>